<commit_message>
OOP: updated project plan
</commit_message>
<xml_diff>
--- a/project/Project Plan.docx
+++ b/project/Project Plan.docx
@@ -4,15 +4,7 @@
   <w:body>
     <w:p>
       <w:r>
-        <w:t xml:space="preserve">Tyson Baker a1811292 – </w:t>
-      </w:r>
-      <w:proofErr w:type="spellStart"/>
-      <w:r>
-        <w:t>Deccas</w:t>
-      </w:r>
-      <w:proofErr w:type="spellEnd"/>
-      <w:r>
-        <w:t xml:space="preserve"> – OOP Semester 2, 2021 – The University of Adelaide</w:t>
+        <w:t>Tyson Baker a1811292 – Deccas – OOP Semester 2, 2021 – The University of Adelaide</w:t>
       </w:r>
     </w:p>
     <w:p>
@@ -91,6 +83,49 @@
           <w:szCs w:val="32"/>
         </w:rPr>
       </w:pPr>
+      <w:r>
+        <w:rPr>
+          <w:b/>
+          <w:bCs/>
+          <w:sz w:val="32"/>
+          <w:szCs w:val="32"/>
+        </w:rPr>
+        <w:drawing>
+          <wp:inline distT="0" distB="0" distL="0" distR="0" wp14:anchorId="77BF581A" wp14:editId="6A6C801D">
+            <wp:extent cx="5731510" cy="5690235"/>
+            <wp:effectExtent l="0" t="0" r="2540" b="5715"/>
+            <wp:docPr id="1" name="Picture 1" descr="Diagram&#10;&#10;Description automatically generated"/>
+            <wp:cNvGraphicFramePr>
+              <a:graphicFrameLocks xmlns:a="http://schemas.openxmlformats.org/drawingml/2006/main" noChangeAspect="1"/>
+            </wp:cNvGraphicFramePr>
+            <a:graphic xmlns:a="http://schemas.openxmlformats.org/drawingml/2006/main">
+              <a:graphicData uri="http://schemas.openxmlformats.org/drawingml/2006/picture">
+                <pic:pic xmlns:pic="http://schemas.openxmlformats.org/drawingml/2006/picture">
+                  <pic:nvPicPr>
+                    <pic:cNvPr id="1" name="Picture 1" descr="Diagram&#10;&#10;Description automatically generated"/>
+                    <pic:cNvPicPr/>
+                  </pic:nvPicPr>
+                  <pic:blipFill>
+                    <a:blip r:embed="rId4"/>
+                    <a:stretch>
+                      <a:fillRect/>
+                    </a:stretch>
+                  </pic:blipFill>
+                  <pic:spPr>
+                    <a:xfrm>
+                      <a:off x="0" y="0"/>
+                      <a:ext cx="5731510" cy="5690235"/>
+                    </a:xfrm>
+                    <a:prstGeom prst="rect">
+                      <a:avLst/>
+                    </a:prstGeom>
+                  </pic:spPr>
+                </pic:pic>
+              </a:graphicData>
+            </a:graphic>
+          </wp:inline>
+        </w:drawing>
+      </w:r>
     </w:p>
     <w:p>
       <w:pPr>
@@ -117,6 +152,8 @@
       </w:r>
     </w:p>
     <w:p/>
+    <w:p/>
+    <w:p/>
     <w:p>
       <w:pPr>
         <w:rPr>
@@ -152,13 +189,8 @@
       </w:r>
     </w:p>
     <w:p>
-      <w:proofErr w:type="gramStart"/>
-      <w:r>
-        <w:t>Actually</w:t>
-      </w:r>
-      <w:proofErr w:type="gramEnd"/>
-      <w:r>
-        <w:t xml:space="preserve"> having the code work.</w:t>
+      <w:r>
+        <w:t>Actually having the code work.</w:t>
       </w:r>
     </w:p>
     <w:p>
@@ -168,15 +200,7 @@
     </w:p>
     <w:p>
       <w:r>
-        <w:t xml:space="preserve">Figure out </w:t>
-      </w:r>
-      <w:proofErr w:type="gramStart"/>
-      <w:r>
-        <w:t>what the fuck</w:t>
-      </w:r>
-      <w:proofErr w:type="gramEnd"/>
-      <w:r>
-        <w:t xml:space="preserve"> a make file does.</w:t>
+        <w:t>Figure out what the fuck a make file does.</w:t>
       </w:r>
     </w:p>
     <w:p>

</xml_diff>